<commit_message>
add users to specification
</commit_message>
<xml_diff>
--- a/Stoiko/Specification/Auth/scenario.docx
+++ b/Stoiko/Specification/Auth/scenario.docx
@@ -18,6 +18,20 @@
           <w:bCs/>
         </w:rPr>
         <w:t>Авторизация.</w:t>
+      </w:r>
+    </w:p>
+    <w:p>
+      <w:pPr>
+        <w:spacing w:after="0" w:line="276" w:lineRule="auto"/>
+        <w:ind w:firstLine="0"/>
+        <w:jc w:val="left"/>
+        <w:rPr>
+          <w:b/>
+          <w:bCs/>
+        </w:rPr>
+      </w:pPr>
+      <w:r>
+        <w:t>Действующее лицо: гражданин.</w:t>
       </w:r>
     </w:p>
     <w:p>

</xml_diff>